<commit_message>
updating with notes from co-authors after May convos. included prey isotope data
</commit_message>
<xml_diff>
--- a/notes/outline_may26_2021.docx
+++ b/notes/outline_may26_2021.docx
@@ -1,7 +1,16 @@
 
 <file path=word/document.xml><?xml version="1.0" encoding="utf-8"?>
-<w:document xmlns:wpc="http://schemas.microsoft.com/office/word/2010/wordprocessingCanvas" xmlns:cx="http://schemas.microsoft.com/office/drawing/2014/chartex" xmlns:cx1="http://schemas.microsoft.com/office/drawing/2015/9/8/chartex" xmlns:cx2="http://schemas.microsoft.com/office/drawing/2015/10/21/chartex" xmlns:cx3="http://schemas.microsoft.com/office/drawing/2016/5/9/chartex" xmlns:cx4="http://schemas.microsoft.com/office/drawing/2016/5/10/chartex" xmlns:cx5="http://schemas.microsoft.com/office/drawing/2016/5/11/chartex" xmlns:cx6="http://schemas.microsoft.com/office/drawing/2016/5/12/chartex" xmlns:cx7="http://schemas.microsoft.com/office/drawing/2016/5/13/chartex" xmlns:cx8="http://schemas.microsoft.com/office/drawing/2016/5/14/chartex" xmlns:mc="http://schemas.openxmlformats.org/markup-compatibility/2006" xmlns:aink="http://schemas.microsoft.com/office/drawing/2016/ink" xmlns:am3d="http://schemas.microsoft.com/office/drawing/2017/model3d" xmlns:o="urn:schemas-microsoft-com:office:office" xmlns:r="http://schemas.openxmlformats.org/officeDocument/2006/relationships" xmlns:m="http://schemas.openxmlformats.org/officeDocument/2006/math" xmlns:v="urn:schemas-microsoft-com:vml" xmlns:wp14="http://schemas.microsoft.com/office/word/2010/wordprocessingDrawing" xmlns:wp="http://schemas.openxmlformats.org/drawingml/2006/wordprocessingDrawing" xmlns:w10="urn:schemas-microsoft-com:office:word" xmlns:w="http://schemas.openxmlformats.org/wordprocessingml/2006/main" xmlns:w14="http://schemas.microsoft.com/office/word/2010/wordml" xmlns:w15="http://schemas.microsoft.com/office/word/2012/wordml" xmlns:w16cex="http://schemas.microsoft.com/office/word/2018/wordml/cex" xmlns:w16cid="http://schemas.microsoft.com/office/word/2016/wordml/cid" xmlns:w16="http://schemas.microsoft.com/office/word/2018/wordml" xmlns:w16se="http://schemas.microsoft.com/office/word/2015/wordml/symex" xmlns:wpg="http://schemas.microsoft.com/office/word/2010/wordprocessingGroup" xmlns:wpi="http://schemas.microsoft.com/office/word/2010/wordprocessingInk" xmlns:wne="http://schemas.microsoft.com/office/word/2006/wordml" xmlns:wps="http://schemas.microsoft.com/office/word/2010/wordprocessingShape" mc:Ignorable="w14 w15 w16se w16cid w16 w16cex wp14">
+<w:document xmlns:wpc="http://schemas.microsoft.com/office/word/2010/wordprocessingCanvas" xmlns:cx="http://schemas.microsoft.com/office/drawing/2014/chartex" xmlns:cx1="http://schemas.microsoft.com/office/drawing/2015/9/8/chartex" xmlns:cx2="http://schemas.microsoft.com/office/drawing/2015/10/21/chartex" xmlns:cx3="http://schemas.microsoft.com/office/drawing/2016/5/9/chartex" xmlns:cx4="http://schemas.microsoft.com/office/drawing/2016/5/10/chartex" xmlns:cx5="http://schemas.microsoft.com/office/drawing/2016/5/11/chartex" xmlns:cx6="http://schemas.microsoft.com/office/drawing/2016/5/12/chartex" xmlns:cx7="http://schemas.microsoft.com/office/drawing/2016/5/13/chartex" xmlns:cx8="http://schemas.microsoft.com/office/drawing/2016/5/14/chartex" xmlns:mc="http://schemas.openxmlformats.org/markup-compatibility/2006" xmlns:aink="http://schemas.microsoft.com/office/drawing/2016/ink" xmlns:am3d="http://schemas.microsoft.com/office/drawing/2017/model3d" xmlns:o="urn:schemas-microsoft-com:office:office" xmlns:r="http://schemas.openxmlformats.org/officeDocument/2006/relationships" xmlns:m="http://schemas.openxmlformats.org/officeDocument/2006/math" xmlns:v="urn:schemas-microsoft-com:vml" xmlns:wp14="http://schemas.microsoft.com/office/word/2010/wordprocessingDrawing" xmlns:wp="http://schemas.openxmlformats.org/drawingml/2006/wordprocessingDrawing" xmlns:w10="urn:schemas-microsoft-com:office:word" xmlns:w="http://schemas.openxmlformats.org/wordprocessingml/2006/main" xmlns:w14="http://schemas.microsoft.com/office/word/2010/wordml" xmlns:w15="http://schemas.microsoft.com/office/word/2012/wordml" xmlns:w16cex="http://schemas.microsoft.com/office/word/2018/wordml/cex" xmlns:w16cid="http://schemas.microsoft.com/office/word/2016/wordml/cid" xmlns:w16="http://schemas.microsoft.com/office/word/2018/wordml" xmlns:w16sdtdh="http://schemas.microsoft.com/office/word/2020/wordml/sdtdatahash" xmlns:w16se="http://schemas.microsoft.com/office/word/2015/wordml/symex" xmlns:wpg="http://schemas.microsoft.com/office/word/2010/wordprocessingGroup" xmlns:wpi="http://schemas.microsoft.com/office/word/2010/wordprocessingInk" xmlns:wne="http://schemas.microsoft.com/office/word/2006/wordml" xmlns:wps="http://schemas.microsoft.com/office/word/2010/wordprocessingShape" mc:Ignorable="w14 w15 w16se w16cid w16 w16cex w16sdtdh wp14">
   <w:body>
+    <w:p>
+      <w:r>
+        <w:t xml:space="preserve">Working Title: </w:t>
+      </w:r>
+      <w:r>
+        <w:t>Isotopic niche space, predator body size, prey composition, and prey trophic positions between high- and low-productivity habitats</w:t>
+      </w:r>
+    </w:p>
+    <w:p/>
     <w:p>
       <w:r>
         <w:t xml:space="preserve">Baby: Habitat productivity can shape the structure of food webs. </w:t>
@@ -145,6 +154,16 @@
       <w:r>
         <w:t>Does predator niche space either shift in space or expand in habitats with higher productivity?</w:t>
       </w:r>
+      <w:r>
+        <w:t xml:space="preserve"> </w:t>
+      </w:r>
+      <w:r>
+        <w:rPr>
+          <w:i/>
+          <w:iCs/>
+        </w:rPr>
+        <w:t>Yes, it shifts up</w:t>
+      </w:r>
     </w:p>
     <w:p>
       <w:pPr>
@@ -157,6 +176,32 @@
       <w:r>
         <w:t>Are predators larger in some locations than other, providing a mechanism or response to changes in niche space?</w:t>
       </w:r>
+      <w:r>
+        <w:t xml:space="preserve"> </w:t>
+      </w:r>
+      <w:r>
+        <w:rPr>
+          <w:i/>
+          <w:iCs/>
+        </w:rPr>
+        <w:t xml:space="preserve">No, and higher trophic level does not equal higher niche, see recent paper sent by </w:t>
+      </w:r>
+      <w:proofErr w:type="gramStart"/>
+      <w:r>
+        <w:rPr>
+          <w:i/>
+          <w:iCs/>
+        </w:rPr>
+        <w:t>An</w:t>
+      </w:r>
+      <w:proofErr w:type="gramEnd"/>
+      <w:r>
+        <w:rPr>
+          <w:i/>
+          <w:iCs/>
+        </w:rPr>
+        <w:t xml:space="preserve"> from Ecology (August 2021)</w:t>
+      </w:r>
     </w:p>
     <w:p>
       <w:pPr>
@@ -169,9 +214,318 @@
       <w:r>
         <w:t>Can DNA diet items from DNA metabarcoding provide evidence of the resource pools that predators shift to-from across environmental contexts?</w:t>
       </w:r>
+      <w:r>
+        <w:t xml:space="preserve"> </w:t>
+      </w:r>
+      <w:r>
+        <w:rPr>
+          <w:i/>
+          <w:iCs/>
+        </w:rPr>
+        <w:t>Resource pools are ~similar – is the shift happening elsewhere in the food web, then?</w:t>
+      </w:r>
+    </w:p>
+    <w:p/>
+    <w:p>
+      <w:r>
+        <w:t>Given these findings, thoughts from co-authors:</w:t>
+      </w:r>
+    </w:p>
+    <w:p/>
+    <w:p>
+      <w:r>
+        <w:t>Dan – could increases in food chain length happen at lower trophic levels, not the top trophic level?</w:t>
+      </w:r>
+    </w:p>
+    <w:p/>
+    <w:p>
+      <w:r>
+        <w:t>Common prey items for which we have isotope data:</w:t>
+      </w:r>
+    </w:p>
+    <w:p>
+      <w:r>
+        <w:t>Diptera - 2009_Palmyra_Insect_Amphipod_Isopod_Isotopes</w:t>
+      </w:r>
+    </w:p>
+    <w:p>
+      <w:proofErr w:type="spellStart"/>
+      <w:r>
+        <w:t>Hempitera</w:t>
+      </w:r>
+      <w:proofErr w:type="spellEnd"/>
+      <w:r>
+        <w:t xml:space="preserve"> - 2010_Palmyra_Insect_Isotopes</w:t>
+      </w:r>
+    </w:p>
+    <w:p>
+      <w:r>
+        <w:t>Lepidoptera - 2009_Palmyra_Insect_Amphipod_Isopod_Isotopes</w:t>
+      </w:r>
+    </w:p>
+    <w:p>
+      <w:r>
+        <w:t>Araneae - 2010_Palmyra_Day_Spider_Isotopes.xlsx &amp; 2012_Palmyra_Day_Spider_Isotopes.xlsx</w:t>
+      </w:r>
+    </w:p>
+    <w:p>
+      <w:r>
+        <w:t>Orthoptera - 2010_Palmyra_Insect_Isotopes</w:t>
+      </w:r>
+    </w:p>
+    <w:p/>
+    <w:p>
+      <w:r>
+        <w:t xml:space="preserve">Could I also incorporate the DNA data from more spiders + the potential prey items I picked up somehow to answer these questions? Maybe top predators aren’t shifting their diets all that </w:t>
+      </w:r>
+      <w:proofErr w:type="gramStart"/>
+      <w:r>
+        <w:t>much</w:t>
+      </w:r>
+      <w:proofErr w:type="gramEnd"/>
+      <w:r>
+        <w:t xml:space="preserve"> but food chain length is increasing in the middle of the food web?</w:t>
+      </w:r>
+    </w:p>
+    <w:p/>
+    <w:p>
+      <w:r>
+        <w:t xml:space="preserve">  - this is challenging because </w:t>
+      </w:r>
+      <w:proofErr w:type="spellStart"/>
+      <w:r>
+        <w:t>i</w:t>
+      </w:r>
+      <w:proofErr w:type="spellEnd"/>
+      <w:r>
+        <w:t xml:space="preserve"> only have prey items from a few islands, and not at the ends of the spectrum. </w:t>
+      </w:r>
+    </w:p>
+    <w:p/>
+    <w:p>
+      <w:r>
+        <w:t xml:space="preserve">Austen: </w:t>
+      </w:r>
+    </w:p>
+    <w:p>
+      <w:r>
+        <w:t xml:space="preserve">compare isotope and DNA dissimilarity via Mantel test? </w:t>
+      </w:r>
+    </w:p>
+    <w:p/>
+    <w:p>
+      <w:proofErr w:type="spellStart"/>
+      <w:r>
+        <w:t>dist</w:t>
+      </w:r>
+      <w:proofErr w:type="spellEnd"/>
+      <w:r>
+        <w:t xml:space="preserve">(isotopes) ~ </w:t>
+      </w:r>
+      <w:proofErr w:type="spellStart"/>
+      <w:r>
+        <w:t>dist</w:t>
+      </w:r>
+      <w:proofErr w:type="spellEnd"/>
+      <w:r>
+        <w:t xml:space="preserve">(diet) + </w:t>
+      </w:r>
+      <w:proofErr w:type="spellStart"/>
+      <w:r>
+        <w:t>dist</w:t>
+      </w:r>
+      <w:proofErr w:type="spellEnd"/>
+      <w:r>
+        <w:t>(</w:t>
+      </w:r>
+      <w:proofErr w:type="spellStart"/>
+      <w:r>
+        <w:t>spider_phys</w:t>
+      </w:r>
+      <w:proofErr w:type="spellEnd"/>
+      <w:r>
+        <w:t>)</w:t>
+      </w:r>
     </w:p>
     <w:p/>
     <w:p/>
+    <w:p/>
+    <w:p>
+      <w:r>
+        <w:t>Analyses:</w:t>
+      </w:r>
+    </w:p>
+    <w:p>
+      <w:pPr>
+        <w:pStyle w:val="ListParagraph"/>
+        <w:numPr>
+          <w:ilvl w:val="0"/>
+          <w:numId w:val="4"/>
+        </w:numPr>
+      </w:pPr>
+      <w:r>
+        <w:t>Does islet productivity shift trophic niche space?</w:t>
+      </w:r>
+    </w:p>
+    <w:p>
+      <w:pPr>
+        <w:pStyle w:val="ListParagraph"/>
+        <w:numPr>
+          <w:ilvl w:val="1"/>
+          <w:numId w:val="4"/>
+        </w:numPr>
+        <w:rPr>
+          <w:i/>
+          <w:iCs/>
+        </w:rPr>
+      </w:pPr>
+      <w:r>
+        <w:rPr>
+          <w:i/>
+          <w:iCs/>
+        </w:rPr>
+        <w:t>Yes (Hillary paper along with other literature on this)</w:t>
+      </w:r>
+    </w:p>
+    <w:p/>
+    <w:p>
+      <w:r>
+        <w:t>Exploring mechanisms:</w:t>
+      </w:r>
+    </w:p>
+    <w:p/>
+    <w:p>
+      <w:pPr>
+        <w:pStyle w:val="ListParagraph"/>
+        <w:numPr>
+          <w:ilvl w:val="0"/>
+          <w:numId w:val="4"/>
+        </w:numPr>
+      </w:pPr>
+      <w:r>
+        <w:t>Does productivity shape predator body size?</w:t>
+      </w:r>
+    </w:p>
+    <w:p>
+      <w:pPr>
+        <w:pStyle w:val="ListParagraph"/>
+        <w:numPr>
+          <w:ilvl w:val="1"/>
+          <w:numId w:val="4"/>
+        </w:numPr>
+        <w:rPr>
+          <w:i/>
+          <w:iCs/>
+        </w:rPr>
+      </w:pPr>
+      <w:r>
+        <w:rPr>
+          <w:i/>
+          <w:iCs/>
+        </w:rPr>
+        <w:t>Do this analysis!</w:t>
+      </w:r>
+    </w:p>
+    <w:p>
+      <w:pPr>
+        <w:pStyle w:val="ListParagraph"/>
+        <w:numPr>
+          <w:ilvl w:val="1"/>
+          <w:numId w:val="4"/>
+        </w:numPr>
+        <w:rPr>
+          <w:i/>
+          <w:iCs/>
+        </w:rPr>
+      </w:pPr>
+      <w:r>
+        <w:rPr>
+          <w:i/>
+          <w:iCs/>
+        </w:rPr>
+        <w:t xml:space="preserve">Isotopic trophic level is not driven by body size either – paper from </w:t>
+      </w:r>
+      <w:proofErr w:type="gramStart"/>
+      <w:r>
+        <w:rPr>
+          <w:i/>
+          <w:iCs/>
+        </w:rPr>
+        <w:t>An</w:t>
+      </w:r>
+      <w:proofErr w:type="gramEnd"/>
+      <w:r>
+        <w:rPr>
+          <w:i/>
+          <w:iCs/>
+        </w:rPr>
+        <w:t xml:space="preserve"> about body size trends in inverts could be good here.</w:t>
+      </w:r>
+    </w:p>
+    <w:p>
+      <w:pPr>
+        <w:pStyle w:val="ListParagraph"/>
+        <w:numPr>
+          <w:ilvl w:val="0"/>
+          <w:numId w:val="4"/>
+        </w:numPr>
+      </w:pPr>
+      <w:r>
+        <w:t>Does the trophic niche space shift correspond to a shift in diet items?</w:t>
+      </w:r>
+    </w:p>
+    <w:p>
+      <w:pPr>
+        <w:pStyle w:val="ListParagraph"/>
+        <w:numPr>
+          <w:ilvl w:val="1"/>
+          <w:numId w:val="4"/>
+        </w:numPr>
+        <w:rPr>
+          <w:i/>
+          <w:iCs/>
+        </w:rPr>
+      </w:pPr>
+      <w:r>
+        <w:rPr>
+          <w:i/>
+          <w:iCs/>
+        </w:rPr>
+        <w:t>No (the isotopic niche is not equal to ecological niche literature is ripe here)</w:t>
+      </w:r>
+    </w:p>
+    <w:p>
+      <w:pPr>
+        <w:pStyle w:val="ListParagraph"/>
+        <w:numPr>
+          <w:ilvl w:val="0"/>
+          <w:numId w:val="4"/>
+        </w:numPr>
+      </w:pPr>
+      <w:r>
+        <w:t xml:space="preserve">Do prey items shift their isotope values along the gradient, suggesting that lower trophic levels are seeing the productivity boon, rather than the top predator. </w:t>
+      </w:r>
+    </w:p>
+    <w:p>
+      <w:pPr>
+        <w:pStyle w:val="ListParagraph"/>
+        <w:numPr>
+          <w:ilvl w:val="1"/>
+          <w:numId w:val="4"/>
+        </w:numPr>
+        <w:rPr>
+          <w:i/>
+          <w:iCs/>
+        </w:rPr>
+      </w:pPr>
+      <w:r>
+        <w:rPr>
+          <w:i/>
+          <w:iCs/>
+        </w:rPr>
+        <w:t>Do this analysis!</w:t>
+      </w:r>
+    </w:p>
     <w:sectPr>
       <w:pgSz w:w="12240" w:h="15840"/>
       <w:pgMar w:top="1440" w:right="1440" w:bottom="1440" w:left="1440" w:header="720" w:footer="720" w:gutter="0"/>
@@ -183,8 +537,97 @@
 </file>
 
 <file path=word/numbering.xml><?xml version="1.0" encoding="utf-8"?>
-<w:numbering xmlns:wpc="http://schemas.microsoft.com/office/word/2010/wordprocessingCanvas" xmlns:cx="http://schemas.microsoft.com/office/drawing/2014/chartex" xmlns:cx1="http://schemas.microsoft.com/office/drawing/2015/9/8/chartex" xmlns:cx2="http://schemas.microsoft.com/office/drawing/2015/10/21/chartex" xmlns:cx3="http://schemas.microsoft.com/office/drawing/2016/5/9/chartex" xmlns:cx4="http://schemas.microsoft.com/office/drawing/2016/5/10/chartex" xmlns:cx5="http://schemas.microsoft.com/office/drawing/2016/5/11/chartex" xmlns:cx6="http://schemas.microsoft.com/office/drawing/2016/5/12/chartex" xmlns:cx7="http://schemas.microsoft.com/office/drawing/2016/5/13/chartex" xmlns:cx8="http://schemas.microsoft.com/office/drawing/2016/5/14/chartex" xmlns:mc="http://schemas.openxmlformats.org/markup-compatibility/2006" xmlns:aink="http://schemas.microsoft.com/office/drawing/2016/ink" xmlns:am3d="http://schemas.microsoft.com/office/drawing/2017/model3d" xmlns:o="urn:schemas-microsoft-com:office:office" xmlns:r="http://schemas.openxmlformats.org/officeDocument/2006/relationships" xmlns:m="http://schemas.openxmlformats.org/officeDocument/2006/math" xmlns:v="urn:schemas-microsoft-com:vml" xmlns:wp14="http://schemas.microsoft.com/office/word/2010/wordprocessingDrawing" xmlns:wp="http://schemas.openxmlformats.org/drawingml/2006/wordprocessingDrawing" xmlns:w10="urn:schemas-microsoft-com:office:word" xmlns:w="http://schemas.openxmlformats.org/wordprocessingml/2006/main" xmlns:w14="http://schemas.microsoft.com/office/word/2010/wordml" xmlns:w15="http://schemas.microsoft.com/office/word/2012/wordml" xmlns:w16cex="http://schemas.microsoft.com/office/word/2018/wordml/cex" xmlns:w16cid="http://schemas.microsoft.com/office/word/2016/wordml/cid" xmlns:w16="http://schemas.microsoft.com/office/word/2018/wordml" xmlns:w16se="http://schemas.microsoft.com/office/word/2015/wordml/symex" xmlns:wpg="http://schemas.microsoft.com/office/word/2010/wordprocessingGroup" xmlns:wpi="http://schemas.microsoft.com/office/word/2010/wordprocessingInk" xmlns:wne="http://schemas.microsoft.com/office/word/2006/wordml" xmlns:wps="http://schemas.microsoft.com/office/word/2010/wordprocessingShape" mc:Ignorable="w14 w15 w16se w16cid w16 w16cex wp14">
+<w:numbering xmlns:wpc="http://schemas.microsoft.com/office/word/2010/wordprocessingCanvas" xmlns:cx="http://schemas.microsoft.com/office/drawing/2014/chartex" xmlns:cx1="http://schemas.microsoft.com/office/drawing/2015/9/8/chartex" xmlns:cx2="http://schemas.microsoft.com/office/drawing/2015/10/21/chartex" xmlns:cx3="http://schemas.microsoft.com/office/drawing/2016/5/9/chartex" xmlns:cx4="http://schemas.microsoft.com/office/drawing/2016/5/10/chartex" xmlns:cx5="http://schemas.microsoft.com/office/drawing/2016/5/11/chartex" xmlns:cx6="http://schemas.microsoft.com/office/drawing/2016/5/12/chartex" xmlns:cx7="http://schemas.microsoft.com/office/drawing/2016/5/13/chartex" xmlns:cx8="http://schemas.microsoft.com/office/drawing/2016/5/14/chartex" xmlns:mc="http://schemas.openxmlformats.org/markup-compatibility/2006" xmlns:aink="http://schemas.microsoft.com/office/drawing/2016/ink" xmlns:am3d="http://schemas.microsoft.com/office/drawing/2017/model3d" xmlns:o="urn:schemas-microsoft-com:office:office" xmlns:r="http://schemas.openxmlformats.org/officeDocument/2006/relationships" xmlns:m="http://schemas.openxmlformats.org/officeDocument/2006/math" xmlns:v="urn:schemas-microsoft-com:vml" xmlns:wp14="http://schemas.microsoft.com/office/word/2010/wordprocessingDrawing" xmlns:wp="http://schemas.openxmlformats.org/drawingml/2006/wordprocessingDrawing" xmlns:w10="urn:schemas-microsoft-com:office:word" xmlns:w="http://schemas.openxmlformats.org/wordprocessingml/2006/main" xmlns:w14="http://schemas.microsoft.com/office/word/2010/wordml" xmlns:w15="http://schemas.microsoft.com/office/word/2012/wordml" xmlns:w16cex="http://schemas.microsoft.com/office/word/2018/wordml/cex" xmlns:w16cid="http://schemas.microsoft.com/office/word/2016/wordml/cid" xmlns:w16="http://schemas.microsoft.com/office/word/2018/wordml" xmlns:w16sdtdh="http://schemas.microsoft.com/office/word/2020/wordml/sdtdatahash" xmlns:w16se="http://schemas.microsoft.com/office/word/2015/wordml/symex" xmlns:wpg="http://schemas.microsoft.com/office/word/2010/wordprocessingGroup" xmlns:wpi="http://schemas.microsoft.com/office/word/2010/wordprocessingInk" xmlns:wne="http://schemas.microsoft.com/office/word/2006/wordml" xmlns:wps="http://schemas.microsoft.com/office/word/2010/wordprocessingShape" mc:Ignorable="w14 w15 w16se w16cid w16 w16cex w16sdtdh wp14">
   <w:abstractNum w:abstractNumId="0" w15:restartNumberingAfterBreak="0">
+    <w:nsid w:val="28E64438"/>
+    <w:multiLevelType w:val="hybridMultilevel"/>
+    <w:tmpl w:val="11846C12"/>
+    <w:lvl w:ilvl="0" w:tplc="0409000F">
+      <w:start w:val="1"/>
+      <w:numFmt w:val="decimal"/>
+      <w:lvlText w:val="%1."/>
+      <w:lvlJc w:val="left"/>
+      <w:pPr>
+        <w:ind w:left="720" w:hanging="360"/>
+      </w:pPr>
+      <w:rPr>
+        <w:rFonts w:hint="default"/>
+      </w:rPr>
+    </w:lvl>
+    <w:lvl w:ilvl="1" w:tplc="04090019">
+      <w:start w:val="1"/>
+      <w:numFmt w:val="lowerLetter"/>
+      <w:lvlText w:val="%2."/>
+      <w:lvlJc w:val="left"/>
+      <w:pPr>
+        <w:ind w:left="1440" w:hanging="360"/>
+      </w:pPr>
+    </w:lvl>
+    <w:lvl w:ilvl="2" w:tplc="0409001B" w:tentative="1">
+      <w:start w:val="1"/>
+      <w:numFmt w:val="lowerRoman"/>
+      <w:lvlText w:val="%3."/>
+      <w:lvlJc w:val="right"/>
+      <w:pPr>
+        <w:ind w:left="2160" w:hanging="180"/>
+      </w:pPr>
+    </w:lvl>
+    <w:lvl w:ilvl="3" w:tplc="0409000F" w:tentative="1">
+      <w:start w:val="1"/>
+      <w:numFmt w:val="decimal"/>
+      <w:lvlText w:val="%4."/>
+      <w:lvlJc w:val="left"/>
+      <w:pPr>
+        <w:ind w:left="2880" w:hanging="360"/>
+      </w:pPr>
+    </w:lvl>
+    <w:lvl w:ilvl="4" w:tplc="04090019" w:tentative="1">
+      <w:start w:val="1"/>
+      <w:numFmt w:val="lowerLetter"/>
+      <w:lvlText w:val="%5."/>
+      <w:lvlJc w:val="left"/>
+      <w:pPr>
+        <w:ind w:left="3600" w:hanging="360"/>
+      </w:pPr>
+    </w:lvl>
+    <w:lvl w:ilvl="5" w:tplc="0409001B" w:tentative="1">
+      <w:start w:val="1"/>
+      <w:numFmt w:val="lowerRoman"/>
+      <w:lvlText w:val="%6."/>
+      <w:lvlJc w:val="right"/>
+      <w:pPr>
+        <w:ind w:left="4320" w:hanging="180"/>
+      </w:pPr>
+    </w:lvl>
+    <w:lvl w:ilvl="6" w:tplc="0409000F" w:tentative="1">
+      <w:start w:val="1"/>
+      <w:numFmt w:val="decimal"/>
+      <w:lvlText w:val="%7."/>
+      <w:lvlJc w:val="left"/>
+      <w:pPr>
+        <w:ind w:left="5040" w:hanging="360"/>
+      </w:pPr>
+    </w:lvl>
+    <w:lvl w:ilvl="7" w:tplc="04090019" w:tentative="1">
+      <w:start w:val="1"/>
+      <w:numFmt w:val="lowerLetter"/>
+      <w:lvlText w:val="%8."/>
+      <w:lvlJc w:val="left"/>
+      <w:pPr>
+        <w:ind w:left="5760" w:hanging="360"/>
+      </w:pPr>
+    </w:lvl>
+    <w:lvl w:ilvl="8" w:tplc="0409001B" w:tentative="1">
+      <w:start w:val="1"/>
+      <w:numFmt w:val="lowerRoman"/>
+      <w:lvlText w:val="%9."/>
+      <w:lvlJc w:val="right"/>
+      <w:pPr>
+        <w:ind w:left="6480" w:hanging="180"/>
+      </w:pPr>
+    </w:lvl>
+  </w:abstractNum>
+  <w:abstractNum w:abstractNumId="1" w15:restartNumberingAfterBreak="0">
     <w:nsid w:val="68682798"/>
     <w:multiLevelType w:val="hybridMultilevel"/>
     <w:tmpl w:val="38BCE8D0"/>
@@ -273,7 +716,7 @@
       </w:pPr>
     </w:lvl>
   </w:abstractNum>
-  <w:abstractNum w:abstractNumId="1" w15:restartNumberingAfterBreak="0">
+  <w:abstractNum w:abstractNumId="2" w15:restartNumberingAfterBreak="0">
     <w:nsid w:val="6B027B85"/>
     <w:multiLevelType w:val="hybridMultilevel"/>
     <w:tmpl w:val="DF229888"/>
@@ -362,7 +805,7 @@
       </w:pPr>
     </w:lvl>
   </w:abstractNum>
-  <w:abstractNum w:abstractNumId="2" w15:restartNumberingAfterBreak="0">
+  <w:abstractNum w:abstractNumId="3" w15:restartNumberingAfterBreak="0">
     <w:nsid w:val="7DA753F4"/>
     <w:multiLevelType w:val="hybridMultilevel"/>
     <w:tmpl w:val="EC785854"/>
@@ -452,19 +895,22 @@
     </w:lvl>
   </w:abstractNum>
   <w:num w:numId="1">
-    <w:abstractNumId w:val="0"/>
+    <w:abstractNumId w:val="1"/>
   </w:num>
   <w:num w:numId="2">
-    <w:abstractNumId w:val="1"/>
+    <w:abstractNumId w:val="2"/>
   </w:num>
   <w:num w:numId="3">
-    <w:abstractNumId w:val="2"/>
+    <w:abstractNumId w:val="3"/>
+  </w:num>
+  <w:num w:numId="4">
+    <w:abstractNumId w:val="0"/>
   </w:num>
 </w:numbering>
 </file>
 
 <file path=word/styles.xml><?xml version="1.0" encoding="utf-8"?>
-<w:styles xmlns:mc="http://schemas.openxmlformats.org/markup-compatibility/2006" xmlns:r="http://schemas.openxmlformats.org/officeDocument/2006/relationships" xmlns:w="http://schemas.openxmlformats.org/wordprocessingml/2006/main" xmlns:w14="http://schemas.microsoft.com/office/word/2010/wordml" xmlns:w15="http://schemas.microsoft.com/office/word/2012/wordml" xmlns:w16cex="http://schemas.microsoft.com/office/word/2018/wordml/cex" xmlns:w16cid="http://schemas.microsoft.com/office/word/2016/wordml/cid" xmlns:w16="http://schemas.microsoft.com/office/word/2018/wordml" xmlns:w16se="http://schemas.microsoft.com/office/word/2015/wordml/symex" mc:Ignorable="w14 w15 w16se w16cid w16 w16cex">
+<w:styles xmlns:mc="http://schemas.openxmlformats.org/markup-compatibility/2006" xmlns:r="http://schemas.openxmlformats.org/officeDocument/2006/relationships" xmlns:w="http://schemas.openxmlformats.org/wordprocessingml/2006/main" xmlns:w14="http://schemas.microsoft.com/office/word/2010/wordml" xmlns:w15="http://schemas.microsoft.com/office/word/2012/wordml" xmlns:w16cex="http://schemas.microsoft.com/office/word/2018/wordml/cex" xmlns:w16cid="http://schemas.microsoft.com/office/word/2016/wordml/cid" xmlns:w16="http://schemas.microsoft.com/office/word/2018/wordml" xmlns:w16sdtdh="http://schemas.microsoft.com/office/word/2020/wordml/sdtdatahash" xmlns:w16se="http://schemas.microsoft.com/office/word/2015/wordml/symex" mc:Ignorable="w14 w15 w16se w16cid w16 w16cex w16sdtdh">
   <w:docDefaults>
     <w:rPrDefault>
       <w:rPr>

</xml_diff>

<commit_message>
added prey DNA exploration, updated isotope mixing model for baselines
</commit_message>
<xml_diff>
--- a/notes/outline_may26_2021.docx
+++ b/notes/outline_may26_2021.docx
@@ -4,6 +4,12 @@
   <w:body>
     <w:p>
       <w:r>
+        <w:t>Updated: August 18, 2021</w:t>
+      </w:r>
+    </w:p>
+    <w:p/>
+    <w:p>
+      <w:r>
         <w:t xml:space="preserve">Working Title: </w:t>
       </w:r>
       <w:r>
@@ -45,16 +51,31 @@
         <w:t>Werewolf: While it has been established that habitat productivity can increase food chain</w:t>
       </w:r>
       <w:r>
-        <w:t xml:space="preserve"> length, </w:t>
-      </w:r>
-      <w:r>
-        <w:t>the</w:t>
+        <w:t xml:space="preserve"> length,</w:t>
+      </w:r>
+      <w:r>
+        <w:t xml:space="preserve"> we don’t know what the mechanism(s) is/are.</w:t>
+      </w:r>
+    </w:p>
+    <w:p/>
+    <w:p>
+      <w:r>
+        <w:t>Silver Bullet:</w:t>
+      </w:r>
+      <w:r>
+        <w:t xml:space="preserve"> </w:t>
+      </w:r>
+      <w:r>
+        <w:t>T</w:t>
+      </w:r>
+      <w:r>
+        <w:t>he</w:t>
       </w:r>
       <w:r>
         <w:t>re are multiple mechanisms by which this could occur</w:t>
       </w:r>
       <w:r>
-        <w:t xml:space="preserve">. </w:t>
+        <w:t xml:space="preserve">: </w:t>
       </w:r>
     </w:p>
     <w:p>
@@ -66,6 +87,18 @@
         </w:numPr>
       </w:pPr>
       <w:r>
+        <w:t>Top predators shift their diet by either:</w:t>
+      </w:r>
+    </w:p>
+    <w:p>
+      <w:pPr>
+        <w:pStyle w:val="ListParagraph"/>
+        <w:numPr>
+          <w:ilvl w:val="1"/>
+          <w:numId w:val="1"/>
+        </w:numPr>
+      </w:pPr>
+      <w:r>
         <w:t>P</w:t>
       </w:r>
       <w:r>
@@ -79,6 +112,44 @@
       </w:r>
       <w:r>
         <w:t xml:space="preserve"> (niche space stays the same but shifts location)</w:t>
+      </w:r>
+      <w:r>
+        <w:t xml:space="preserve">. </w:t>
+      </w:r>
+    </w:p>
+    <w:p>
+      <w:pPr>
+        <w:pStyle w:val="ListParagraph"/>
+        <w:numPr>
+          <w:ilvl w:val="1"/>
+          <w:numId w:val="1"/>
+        </w:numPr>
+      </w:pPr>
+      <w:proofErr w:type="gramStart"/>
+      <w:r>
+        <w:t>Or,</w:t>
+      </w:r>
+      <w:proofErr w:type="gramEnd"/>
+      <w:r>
+        <w:t xml:space="preserve"> p</w:t>
+      </w:r>
+      <w:r>
+        <w:t xml:space="preserve">redators may become </w:t>
+      </w:r>
+      <w:r>
+        <w:t xml:space="preserve">more general and feed across </w:t>
+      </w:r>
+      <w:r>
+        <w:t xml:space="preserve">broader </w:t>
+      </w:r>
+      <w:r>
+        <w:t>trophic groups</w:t>
+      </w:r>
+      <w:r>
+        <w:t xml:space="preserve"> (niche space expands beyond its current span</w:t>
+      </w:r>
+      <w:r>
+        <w:t>)</w:t>
       </w:r>
     </w:p>
     <w:p>
@@ -90,25 +161,23 @@
         </w:numPr>
       </w:pPr>
       <w:r>
-        <w:t xml:space="preserve">Predators may become </w:t>
-      </w:r>
-      <w:r>
-        <w:t xml:space="preserve">more general and feed across </w:t>
-      </w:r>
-      <w:r>
-        <w:t xml:space="preserve">broader </w:t>
-      </w:r>
-      <w:r>
-        <w:t>trophic groups</w:t>
-      </w:r>
-      <w:r>
-        <w:t xml:space="preserve"> (niche space expands beyond its current span)</w:t>
+        <w:t>Prey become more omnivorous</w:t>
       </w:r>
     </w:p>
     <w:p/>
     <w:p>
       <w:r>
-        <w:t xml:space="preserve">Multiple lines of evidence may help us understand how and why these </w:t>
+        <w:rPr>
+          <w:i/>
+          <w:iCs/>
+        </w:rPr>
+        <w:t>For idea one</w:t>
+      </w:r>
+      <w:r>
+        <w:t xml:space="preserve">, multiple lines of evidence </w:t>
+      </w:r>
+      <w:r>
+        <w:t xml:space="preserve">may help us understand how and why these </w:t>
       </w:r>
       <w:r>
         <w:t>niche shifts</w:t>
@@ -126,7 +195,7 @@
         </w:numPr>
       </w:pPr>
       <w:r>
-        <w:t>Predators may become larger in size to access different resource pools or in response to more available resources</w:t>
+        <w:t>Predator niches may expand or shift in isotopic niche space (either N or C)</w:t>
       </w:r>
     </w:p>
     <w:p>
@@ -138,11 +207,46 @@
         </w:numPr>
       </w:pPr>
       <w:r>
-        <w:t xml:space="preserve">We may be able to detect diet item differences alongside shifts in niche space (either expansions or shifts in space) that explain how predators respond to different environments. </w:t>
+        <w:t>(</w:t>
+      </w:r>
+      <w:proofErr w:type="gramStart"/>
+      <w:r>
+        <w:rPr>
+          <w:i/>
+          <w:iCs/>
+        </w:rPr>
+        <w:t>this</w:t>
+      </w:r>
+      <w:proofErr w:type="gramEnd"/>
+      <w:r>
+        <w:rPr>
+          <w:i/>
+          <w:iCs/>
+        </w:rPr>
+        <w:t xml:space="preserve"> feels a bit like a non-sequitur – is it necessary?</w:t>
+      </w:r>
+      <w:r>
+        <w:t>) Predators may become larger in size to access different resource pools or in response to more available resources</w:t>
+      </w:r>
+    </w:p>
+    <w:p>
+      <w:pPr>
+        <w:pStyle w:val="ListParagraph"/>
+        <w:numPr>
+          <w:ilvl w:val="0"/>
+          <w:numId w:val="2"/>
+        </w:numPr>
+      </w:pPr>
+      <w:r>
+        <w:t>What prey items we detect in top predator diets may shift in preference for different prey in different environments.</w:t>
       </w:r>
     </w:p>
     <w:p/>
-    <w:p/>
+    <w:p>
+      <w:r>
+        <w:t>Answers to idea one mechanisms:</w:t>
+      </w:r>
+    </w:p>
     <w:p>
       <w:pPr>
         <w:pStyle w:val="ListParagraph"/>
@@ -164,6 +268,13 @@
         </w:rPr>
         <w:t>Yes, it shifts up</w:t>
       </w:r>
+      <w:r>
+        <w:rPr>
+          <w:i/>
+          <w:iCs/>
+        </w:rPr>
+        <w:t xml:space="preserve"> and slightly more terrestrial in high productivity environments; however, it does not expand to suggest a broader pool of resources</w:t>
+      </w:r>
     </w:p>
     <w:p>
       <w:pPr>
@@ -222,139 +333,30 @@
           <w:i/>
           <w:iCs/>
         </w:rPr>
-        <w:t>Resource pools are ~similar – is the shift happening elsewhere in the food web, then?</w:t>
+        <w:t xml:space="preserve">Resource pools are ~similar </w:t>
+      </w:r>
+      <w:r>
+        <w:rPr>
+          <w:i/>
+          <w:iCs/>
+        </w:rPr>
+        <w:t>suggesting that shifts in diet are happening not for top predators, but rather somewhere else in the food chain.</w:t>
       </w:r>
     </w:p>
     <w:p/>
     <w:p>
       <w:r>
-        <w:t>Given these findings, thoughts from co-authors:</w:t>
+        <w:rPr>
+          <w:i/>
+          <w:iCs/>
+        </w:rPr>
+        <w:t>For idea two</w:t>
+      </w:r>
+      <w:r>
+        <w:t>, we can look at the common prey we detect in the DNA diet data and examine their isotopic signatures across environments:</w:t>
       </w:r>
     </w:p>
     <w:p/>
-    <w:p>
-      <w:r>
-        <w:t>Dan – could increases in food chain length happen at lower trophic levels, not the top trophic level?</w:t>
-      </w:r>
-    </w:p>
-    <w:p/>
-    <w:p>
-      <w:r>
-        <w:t>Common prey items for which we have isotope data:</w:t>
-      </w:r>
-    </w:p>
-    <w:p>
-      <w:r>
-        <w:t>Diptera - 2009_Palmyra_Insect_Amphipod_Isopod_Isotopes</w:t>
-      </w:r>
-    </w:p>
-    <w:p>
-      <w:proofErr w:type="spellStart"/>
-      <w:r>
-        <w:t>Hempitera</w:t>
-      </w:r>
-      <w:proofErr w:type="spellEnd"/>
-      <w:r>
-        <w:t xml:space="preserve"> - 2010_Palmyra_Insect_Isotopes</w:t>
-      </w:r>
-    </w:p>
-    <w:p>
-      <w:r>
-        <w:t>Lepidoptera - 2009_Palmyra_Insect_Amphipod_Isopod_Isotopes</w:t>
-      </w:r>
-    </w:p>
-    <w:p>
-      <w:r>
-        <w:t>Araneae - 2010_Palmyra_Day_Spider_Isotopes.xlsx &amp; 2012_Palmyra_Day_Spider_Isotopes.xlsx</w:t>
-      </w:r>
-    </w:p>
-    <w:p>
-      <w:r>
-        <w:t>Orthoptera - 2010_Palmyra_Insect_Isotopes</w:t>
-      </w:r>
-    </w:p>
-    <w:p/>
-    <w:p>
-      <w:r>
-        <w:t xml:space="preserve">Could I also incorporate the DNA data from more spiders + the potential prey items I picked up somehow to answer these questions? Maybe top predators aren’t shifting their diets all that </w:t>
-      </w:r>
-      <w:proofErr w:type="gramStart"/>
-      <w:r>
-        <w:t>much</w:t>
-      </w:r>
-      <w:proofErr w:type="gramEnd"/>
-      <w:r>
-        <w:t xml:space="preserve"> but food chain length is increasing in the middle of the food web?</w:t>
-      </w:r>
-    </w:p>
-    <w:p/>
-    <w:p>
-      <w:r>
-        <w:t xml:space="preserve">  - this is challenging because </w:t>
-      </w:r>
-      <w:proofErr w:type="spellStart"/>
-      <w:r>
-        <w:t>i</w:t>
-      </w:r>
-      <w:proofErr w:type="spellEnd"/>
-      <w:r>
-        <w:t xml:space="preserve"> only have prey items from a few islands, and not at the ends of the spectrum. </w:t>
-      </w:r>
-    </w:p>
-    <w:p/>
-    <w:p>
-      <w:r>
-        <w:t xml:space="preserve">Austen: </w:t>
-      </w:r>
-    </w:p>
-    <w:p>
-      <w:r>
-        <w:t xml:space="preserve">compare isotope and DNA dissimilarity via Mantel test? </w:t>
-      </w:r>
-    </w:p>
-    <w:p/>
-    <w:p>
-      <w:proofErr w:type="spellStart"/>
-      <w:r>
-        <w:t>dist</w:t>
-      </w:r>
-      <w:proofErr w:type="spellEnd"/>
-      <w:r>
-        <w:t xml:space="preserve">(isotopes) ~ </w:t>
-      </w:r>
-      <w:proofErr w:type="spellStart"/>
-      <w:r>
-        <w:t>dist</w:t>
-      </w:r>
-      <w:proofErr w:type="spellEnd"/>
-      <w:r>
-        <w:t xml:space="preserve">(diet) + </w:t>
-      </w:r>
-      <w:proofErr w:type="spellStart"/>
-      <w:r>
-        <w:t>dist</w:t>
-      </w:r>
-      <w:proofErr w:type="spellEnd"/>
-      <w:r>
-        <w:t>(</w:t>
-      </w:r>
-      <w:proofErr w:type="spellStart"/>
-      <w:r>
-        <w:t>spider_phys</w:t>
-      </w:r>
-      <w:proofErr w:type="spellEnd"/>
-      <w:r>
-        <w:t>)</w:t>
-      </w:r>
-    </w:p>
-    <w:p/>
-    <w:p/>
-    <w:p/>
-    <w:p>
-      <w:r>
-        <w:t>Analyses:</w:t>
-      </w:r>
-    </w:p>
     <w:p>
       <w:pPr>
         <w:pStyle w:val="ListParagraph"/>
@@ -364,33 +366,24 @@
         </w:numPr>
       </w:pPr>
       <w:r>
-        <w:t>Does islet productivity shift trophic niche space?</w:t>
-      </w:r>
-    </w:p>
-    <w:p>
-      <w:pPr>
-        <w:pStyle w:val="ListParagraph"/>
-        <w:numPr>
-          <w:ilvl w:val="1"/>
-          <w:numId w:val="4"/>
-        </w:numPr>
-        <w:rPr>
-          <w:i/>
-          <w:iCs/>
-        </w:rPr>
-      </w:pPr>
-      <w:r>
-        <w:rPr>
-          <w:i/>
-          <w:iCs/>
-        </w:rPr>
-        <w:t>Yes (Hillary paper along with other literature on this)</w:t>
+        <w:t xml:space="preserve">Prey items shift their diets, suggesting that the increases in food chain length happen because of increased </w:t>
+      </w:r>
+      <w:proofErr w:type="spellStart"/>
+      <w:r>
+        <w:t>omnivory</w:t>
+      </w:r>
+      <w:proofErr w:type="spellEnd"/>
+      <w:r>
+        <w:t xml:space="preserve"> at lower trophic levels</w:t>
+      </w:r>
+      <w:r>
+        <w:t xml:space="preserve"> as opposed to top predators getting more predatory.</w:t>
       </w:r>
     </w:p>
     <w:p/>
     <w:p>
       <w:r>
-        <w:t>Exploring mechanisms:</w:t>
+        <w:t xml:space="preserve">Answers to idea two: </w:t>
       </w:r>
     </w:p>
     <w:p/>
@@ -399,51 +392,21 @@
         <w:pStyle w:val="ListParagraph"/>
         <w:numPr>
           <w:ilvl w:val="0"/>
-          <w:numId w:val="4"/>
+          <w:numId w:val="5"/>
         </w:numPr>
       </w:pPr>
       <w:r>
-        <w:t>Does productivity shape predator body size?</w:t>
-      </w:r>
-    </w:p>
-    <w:p>
-      <w:pPr>
-        <w:pStyle w:val="ListParagraph"/>
-        <w:numPr>
-          <w:ilvl w:val="1"/>
-          <w:numId w:val="4"/>
-        </w:numPr>
-        <w:rPr>
-          <w:i/>
-          <w:iCs/>
-        </w:rPr>
-      </w:pPr>
-      <w:r>
-        <w:rPr>
-          <w:i/>
-          <w:iCs/>
-        </w:rPr>
-        <w:t>Do this analysis!</w:t>
-      </w:r>
-    </w:p>
-    <w:p>
-      <w:pPr>
-        <w:pStyle w:val="ListParagraph"/>
-        <w:numPr>
-          <w:ilvl w:val="1"/>
-          <w:numId w:val="4"/>
-        </w:numPr>
-        <w:rPr>
-          <w:i/>
-          <w:iCs/>
-        </w:rPr>
-      </w:pPr>
-      <w:r>
-        <w:rPr>
-          <w:i/>
-          <w:iCs/>
-        </w:rPr>
-        <w:t xml:space="preserve">Isotopic trophic level is not driven by body size either – paper from </w:t>
+        <w:t>Do prey items shift their isotope values along the gradient, suggesting that lower trophic levels are seeing the productivity boon, rather than the top predator</w:t>
+      </w:r>
+      <w:r>
+        <w:t xml:space="preserve">? </w:t>
+      </w:r>
+      <w:r>
+        <w:rPr>
+          <w:i/>
+          <w:iCs/>
+        </w:rPr>
+        <w:t xml:space="preserve">It seems that omnivorous prey </w:t>
       </w:r>
       <w:proofErr w:type="gramStart"/>
       <w:r>
@@ -451,7 +414,7 @@
           <w:i/>
           <w:iCs/>
         </w:rPr>
-        <w:t>An</w:t>
+        <w:t>do</w:t>
       </w:r>
       <w:proofErr w:type="gramEnd"/>
       <w:r>
@@ -459,7 +422,7 @@
           <w:i/>
           <w:iCs/>
         </w:rPr>
-        <w:t xml:space="preserve"> about body size trends in inverts could be good here.</w:t>
+        <w:t xml:space="preserve"> become more enriched with N15 in higher productivity environments </w:t>
       </w:r>
     </w:p>
     <w:p>
@@ -467,63 +430,326 @@
         <w:pStyle w:val="ListParagraph"/>
         <w:numPr>
           <w:ilvl w:val="0"/>
-          <w:numId w:val="4"/>
+          <w:numId w:val="5"/>
         </w:numPr>
       </w:pPr>
       <w:r>
-        <w:t>Does the trophic niche space shift correspond to a shift in diet items?</w:t>
-      </w:r>
-    </w:p>
-    <w:p>
-      <w:pPr>
-        <w:pStyle w:val="ListParagraph"/>
-        <w:numPr>
-          <w:ilvl w:val="1"/>
-          <w:numId w:val="4"/>
-        </w:numPr>
-        <w:rPr>
-          <w:i/>
-          <w:iCs/>
-        </w:rPr>
-      </w:pPr>
-      <w:r>
-        <w:rPr>
-          <w:i/>
-          <w:iCs/>
-        </w:rPr>
-        <w:t>No (the isotopic niche is not equal to ecological niche literature is ripe here)</w:t>
-      </w:r>
-    </w:p>
-    <w:p>
-      <w:pPr>
-        <w:pStyle w:val="ListParagraph"/>
-        <w:numPr>
-          <w:ilvl w:val="0"/>
-          <w:numId w:val="4"/>
-        </w:numPr>
-      </w:pPr>
-      <w:r>
-        <w:t xml:space="preserve">Do prey items shift their isotope values along the gradient, suggesting that lower trophic levels are seeing the productivity boon, rather than the top predator. </w:t>
-      </w:r>
-    </w:p>
-    <w:p>
-      <w:pPr>
-        <w:pStyle w:val="ListParagraph"/>
-        <w:numPr>
-          <w:ilvl w:val="1"/>
-          <w:numId w:val="4"/>
-        </w:numPr>
-        <w:rPr>
-          <w:i/>
-          <w:iCs/>
-        </w:rPr>
-      </w:pPr>
-      <w:r>
-        <w:rPr>
-          <w:i/>
-          <w:iCs/>
-        </w:rPr>
-        <w:t>Do this analysis!</w:t>
+        <w:t xml:space="preserve">Is there room here for prey of prey from DNA? </w:t>
+      </w:r>
+      <w:r>
+        <w:t xml:space="preserve"> (could potentially </w:t>
+      </w:r>
+      <w:r>
+        <w:t>compare organisms collected in</w:t>
+      </w:r>
+      <w:r>
+        <w:t xml:space="preserve"> </w:t>
+      </w:r>
+      <w:r>
+        <w:rPr>
+          <w:i/>
+          <w:iCs/>
+        </w:rPr>
+        <w:t xml:space="preserve">Cocos nucifera </w:t>
+      </w:r>
+      <w:r>
+        <w:t xml:space="preserve">versus </w:t>
+      </w:r>
+      <w:r>
+        <w:rPr>
+          <w:i/>
+          <w:iCs/>
+        </w:rPr>
+        <w:t>Pisonia grandis</w:t>
+      </w:r>
+      <w:r>
+        <w:t xml:space="preserve"> for both Dermaptera (</w:t>
+      </w:r>
+      <w:proofErr w:type="spellStart"/>
+      <w:r>
+        <w:rPr>
+          <w:i/>
+          <w:iCs/>
+        </w:rPr>
+        <w:t>Euborellia</w:t>
+      </w:r>
+      <w:proofErr w:type="spellEnd"/>
+      <w:r>
+        <w:rPr>
+          <w:i/>
+          <w:iCs/>
+        </w:rPr>
+        <w:t xml:space="preserve"> </w:t>
+      </w:r>
+      <w:proofErr w:type="spellStart"/>
+      <w:r>
+        <w:rPr>
+          <w:i/>
+          <w:iCs/>
+        </w:rPr>
+        <w:t>annulipes</w:t>
+      </w:r>
+      <w:proofErr w:type="spellEnd"/>
+      <w:r>
+        <w:t>)</w:t>
+      </w:r>
+      <w:r>
+        <w:t xml:space="preserve"> and </w:t>
+      </w:r>
+      <w:r>
+        <w:t>Araneae (</w:t>
+      </w:r>
+      <w:r>
+        <w:rPr>
+          <w:i/>
+          <w:iCs/>
+        </w:rPr>
+        <w:t>Neoscona</w:t>
+      </w:r>
+      <w:r>
+        <w:rPr>
+          <w:i/>
+          <w:iCs/>
+        </w:rPr>
+        <w:t xml:space="preserve"> </w:t>
+      </w:r>
+      <w:proofErr w:type="spellStart"/>
+      <w:r>
+        <w:rPr>
+          <w:i/>
+          <w:iCs/>
+        </w:rPr>
+        <w:t>theisi</w:t>
+      </w:r>
+      <w:proofErr w:type="spellEnd"/>
+      <w:r>
+        <w:rPr>
+          <w:i/>
+          <w:iCs/>
+        </w:rPr>
+        <w:t xml:space="preserve"> </w:t>
+      </w:r>
+      <w:r>
+        <w:t xml:space="preserve">and </w:t>
+      </w:r>
+      <w:proofErr w:type="spellStart"/>
+      <w:r>
+        <w:rPr>
+          <w:i/>
+          <w:iCs/>
+        </w:rPr>
+        <w:t>Keijia</w:t>
+      </w:r>
+      <w:proofErr w:type="spellEnd"/>
+      <w:r>
+        <w:rPr>
+          <w:i/>
+          <w:iCs/>
+        </w:rPr>
+        <w:t xml:space="preserve"> </w:t>
+      </w:r>
+      <w:proofErr w:type="spellStart"/>
+      <w:r>
+        <w:rPr>
+          <w:i/>
+          <w:iCs/>
+        </w:rPr>
+        <w:t>mneon</w:t>
+      </w:r>
+      <w:proofErr w:type="spellEnd"/>
+      <w:r>
+        <w:t>)</w:t>
+      </w:r>
+      <w:r>
+        <w:t>)</w:t>
+      </w:r>
+    </w:p>
+    <w:p/>
+    <w:p/>
+    <w:p>
+      <w:pPr>
+        <w:rPr>
+          <w:i/>
+          <w:iCs/>
+        </w:rPr>
+      </w:pPr>
+    </w:p>
+    <w:p>
+      <w:pPr>
+        <w:rPr>
+          <w:i/>
+          <w:iCs/>
+        </w:rPr>
+      </w:pPr>
+    </w:p>
+    <w:p>
+      <w:pPr>
+        <w:rPr>
+          <w:i/>
+          <w:iCs/>
+        </w:rPr>
+      </w:pPr>
+    </w:p>
+    <w:p>
+      <w:pPr>
+        <w:rPr>
+          <w:i/>
+          <w:iCs/>
+        </w:rPr>
+      </w:pPr>
+    </w:p>
+    <w:p>
+      <w:pPr>
+        <w:rPr>
+          <w:i/>
+          <w:iCs/>
+        </w:rPr>
+      </w:pPr>
+    </w:p>
+    <w:p>
+      <w:pPr>
+        <w:rPr>
+          <w:i/>
+          <w:iCs/>
+        </w:rPr>
+      </w:pPr>
+    </w:p>
+    <w:p>
+      <w:pPr>
+        <w:rPr>
+          <w:i/>
+          <w:iCs/>
+        </w:rPr>
+      </w:pPr>
+    </w:p>
+    <w:p>
+      <w:r>
+        <w:t>Thoughts</w:t>
+      </w:r>
+      <w:r>
+        <w:t xml:space="preserve"> from co-authors</w:t>
+      </w:r>
+      <w:r>
+        <w:t xml:space="preserve"> May 2021</w:t>
+      </w:r>
+      <w:r>
+        <w:t>:</w:t>
+      </w:r>
+    </w:p>
+    <w:p/>
+    <w:p>
+      <w:r>
+        <w:t>Dan – could increases in food chain length happen at lower trophic levels, not the top trophic level?</w:t>
+      </w:r>
+    </w:p>
+    <w:p/>
+    <w:p>
+      <w:r>
+        <w:t>Common prey items for which we have isotope data:</w:t>
+      </w:r>
+    </w:p>
+    <w:p>
+      <w:r>
+        <w:t>Diptera - 2009_Palmyra_Insect_Amphipod_Isopod_Isotopes</w:t>
+      </w:r>
+    </w:p>
+    <w:p>
+      <w:proofErr w:type="spellStart"/>
+      <w:r>
+        <w:t>Hempitera</w:t>
+      </w:r>
+      <w:proofErr w:type="spellEnd"/>
+      <w:r>
+        <w:t xml:space="preserve"> - 2010_Palmyra_Insect_Isotopes</w:t>
+      </w:r>
+    </w:p>
+    <w:p>
+      <w:r>
+        <w:t>Lepidoptera - 2009_Palmyra_Insect_Amphipod_Isopod_Isotopes</w:t>
+      </w:r>
+    </w:p>
+    <w:p>
+      <w:r>
+        <w:t>Araneae - 2010_Palmyra_Day_Spider_Isotopes.xlsx &amp; 2012_Palmyra_Day_Spider_Isotopes.xlsx</w:t>
+      </w:r>
+    </w:p>
+    <w:p>
+      <w:r>
+        <w:t>Orthoptera - 2010_Palmyra_Insect_Isotopes</w:t>
+      </w:r>
+    </w:p>
+    <w:p/>
+    <w:p>
+      <w:r>
+        <w:t xml:space="preserve">Could I also incorporate the DNA data from more spiders + the potential prey items I picked up somehow to answer these questions? Maybe top predators aren’t shifting their diets all that </w:t>
+      </w:r>
+      <w:proofErr w:type="gramStart"/>
+      <w:r>
+        <w:t>much</w:t>
+      </w:r>
+      <w:proofErr w:type="gramEnd"/>
+      <w:r>
+        <w:t xml:space="preserve"> but food chain length is increasing in the middle of the food web?</w:t>
+      </w:r>
+    </w:p>
+    <w:p/>
+    <w:p>
+      <w:r>
+        <w:t xml:space="preserve">  - this is challenging because </w:t>
+      </w:r>
+      <w:proofErr w:type="spellStart"/>
+      <w:r>
+        <w:t>i</w:t>
+      </w:r>
+      <w:proofErr w:type="spellEnd"/>
+      <w:r>
+        <w:t xml:space="preserve"> only have prey items from a few islands, and not at the ends of the spectrum. </w:t>
+      </w:r>
+    </w:p>
+    <w:p/>
+    <w:p>
+      <w:r>
+        <w:t xml:space="preserve">Austen: </w:t>
+      </w:r>
+    </w:p>
+    <w:p>
+      <w:r>
+        <w:t xml:space="preserve">compare isotope and DNA dissimilarity via Mantel test? </w:t>
+      </w:r>
+    </w:p>
+    <w:p/>
+    <w:p>
+      <w:proofErr w:type="spellStart"/>
+      <w:r>
+        <w:t>dist</w:t>
+      </w:r>
+      <w:proofErr w:type="spellEnd"/>
+      <w:r>
+        <w:t xml:space="preserve">(isotopes) ~ </w:t>
+      </w:r>
+      <w:proofErr w:type="spellStart"/>
+      <w:r>
+        <w:t>dist</w:t>
+      </w:r>
+      <w:proofErr w:type="spellEnd"/>
+      <w:r>
+        <w:t xml:space="preserve">(diet) + </w:t>
+      </w:r>
+      <w:proofErr w:type="spellStart"/>
+      <w:r>
+        <w:t>dist</w:t>
+      </w:r>
+      <w:proofErr w:type="spellEnd"/>
+      <w:r>
+        <w:t>(</w:t>
+      </w:r>
+      <w:proofErr w:type="spellStart"/>
+      <w:r>
+        <w:t>spider_phys</w:t>
+      </w:r>
+      <w:proofErr w:type="spellEnd"/>
+      <w:r>
+        <w:t>)</w:t>
       </w:r>
     </w:p>
     <w:sectPr>
@@ -628,6 +854,95 @@
     </w:lvl>
   </w:abstractNum>
   <w:abstractNum w:abstractNumId="1" w15:restartNumberingAfterBreak="0">
+    <w:nsid w:val="5CC416BC"/>
+    <w:multiLevelType w:val="hybridMultilevel"/>
+    <w:tmpl w:val="CFBACC0A"/>
+    <w:lvl w:ilvl="0" w:tplc="0409000F">
+      <w:start w:val="1"/>
+      <w:numFmt w:val="decimal"/>
+      <w:lvlText w:val="%1."/>
+      <w:lvlJc w:val="left"/>
+      <w:pPr>
+        <w:ind w:left="720" w:hanging="360"/>
+      </w:pPr>
+      <w:rPr>
+        <w:rFonts w:hint="default"/>
+      </w:rPr>
+    </w:lvl>
+    <w:lvl w:ilvl="1" w:tplc="04090019" w:tentative="1">
+      <w:start w:val="1"/>
+      <w:numFmt w:val="lowerLetter"/>
+      <w:lvlText w:val="%2."/>
+      <w:lvlJc w:val="left"/>
+      <w:pPr>
+        <w:ind w:left="1440" w:hanging="360"/>
+      </w:pPr>
+    </w:lvl>
+    <w:lvl w:ilvl="2" w:tplc="0409001B" w:tentative="1">
+      <w:start w:val="1"/>
+      <w:numFmt w:val="lowerRoman"/>
+      <w:lvlText w:val="%3."/>
+      <w:lvlJc w:val="right"/>
+      <w:pPr>
+        <w:ind w:left="2160" w:hanging="180"/>
+      </w:pPr>
+    </w:lvl>
+    <w:lvl w:ilvl="3" w:tplc="0409000F" w:tentative="1">
+      <w:start w:val="1"/>
+      <w:numFmt w:val="decimal"/>
+      <w:lvlText w:val="%4."/>
+      <w:lvlJc w:val="left"/>
+      <w:pPr>
+        <w:ind w:left="2880" w:hanging="360"/>
+      </w:pPr>
+    </w:lvl>
+    <w:lvl w:ilvl="4" w:tplc="04090019" w:tentative="1">
+      <w:start w:val="1"/>
+      <w:numFmt w:val="lowerLetter"/>
+      <w:lvlText w:val="%5."/>
+      <w:lvlJc w:val="left"/>
+      <w:pPr>
+        <w:ind w:left="3600" w:hanging="360"/>
+      </w:pPr>
+    </w:lvl>
+    <w:lvl w:ilvl="5" w:tplc="0409001B" w:tentative="1">
+      <w:start w:val="1"/>
+      <w:numFmt w:val="lowerRoman"/>
+      <w:lvlText w:val="%6."/>
+      <w:lvlJc w:val="right"/>
+      <w:pPr>
+        <w:ind w:left="4320" w:hanging="180"/>
+      </w:pPr>
+    </w:lvl>
+    <w:lvl w:ilvl="6" w:tplc="0409000F" w:tentative="1">
+      <w:start w:val="1"/>
+      <w:numFmt w:val="decimal"/>
+      <w:lvlText w:val="%7."/>
+      <w:lvlJc w:val="left"/>
+      <w:pPr>
+        <w:ind w:left="5040" w:hanging="360"/>
+      </w:pPr>
+    </w:lvl>
+    <w:lvl w:ilvl="7" w:tplc="04090019" w:tentative="1">
+      <w:start w:val="1"/>
+      <w:numFmt w:val="lowerLetter"/>
+      <w:lvlText w:val="%8."/>
+      <w:lvlJc w:val="left"/>
+      <w:pPr>
+        <w:ind w:left="5760" w:hanging="360"/>
+      </w:pPr>
+    </w:lvl>
+    <w:lvl w:ilvl="8" w:tplc="0409001B" w:tentative="1">
+      <w:start w:val="1"/>
+      <w:numFmt w:val="lowerRoman"/>
+      <w:lvlText w:val="%9."/>
+      <w:lvlJc w:val="right"/>
+      <w:pPr>
+        <w:ind w:left="6480" w:hanging="180"/>
+      </w:pPr>
+    </w:lvl>
+  </w:abstractNum>
+  <w:abstractNum w:abstractNumId="2" w15:restartNumberingAfterBreak="0">
     <w:nsid w:val="68682798"/>
     <w:multiLevelType w:val="hybridMultilevel"/>
     <w:tmpl w:val="38BCE8D0"/>
@@ -643,7 +958,7 @@
         <w:rFonts w:hint="default"/>
       </w:rPr>
     </w:lvl>
-    <w:lvl w:ilvl="1" w:tplc="04090019" w:tentative="1">
+    <w:lvl w:ilvl="1" w:tplc="04090019">
       <w:start w:val="1"/>
       <w:numFmt w:val="lowerLetter"/>
       <w:lvlText w:val="%2."/>
@@ -716,7 +1031,7 @@
       </w:pPr>
     </w:lvl>
   </w:abstractNum>
-  <w:abstractNum w:abstractNumId="2" w15:restartNumberingAfterBreak="0">
+  <w:abstractNum w:abstractNumId="3" w15:restartNumberingAfterBreak="0">
     <w:nsid w:val="6B027B85"/>
     <w:multiLevelType w:val="hybridMultilevel"/>
     <w:tmpl w:val="DF229888"/>
@@ -805,7 +1120,7 @@
       </w:pPr>
     </w:lvl>
   </w:abstractNum>
-  <w:abstractNum w:abstractNumId="3" w15:restartNumberingAfterBreak="0">
+  <w:abstractNum w:abstractNumId="4" w15:restartNumberingAfterBreak="0">
     <w:nsid w:val="7DA753F4"/>
     <w:multiLevelType w:val="hybridMultilevel"/>
     <w:tmpl w:val="EC785854"/>
@@ -895,16 +1210,19 @@
     </w:lvl>
   </w:abstractNum>
   <w:num w:numId="1">
-    <w:abstractNumId w:val="1"/>
+    <w:abstractNumId w:val="2"/>
   </w:num>
   <w:num w:numId="2">
-    <w:abstractNumId w:val="2"/>
+    <w:abstractNumId w:val="3"/>
   </w:num>
   <w:num w:numId="3">
-    <w:abstractNumId w:val="3"/>
+    <w:abstractNumId w:val="4"/>
   </w:num>
   <w:num w:numId="4">
     <w:abstractNumId w:val="0"/>
+  </w:num>
+  <w:num w:numId="5">
+    <w:abstractNumId w:val="1"/>
   </w:num>
 </w:numbering>
 </file>

</xml_diff>